<commit_message>
New pi in logo
</commit_message>
<xml_diff>
--- a/media/MathWikiLink_logo.docx
+++ b/media/MathWikiLink_logo.docx
@@ -6,13 +6,18 @@
       <w:pPr>
         <w:rPr>
           <w:rFonts w:ascii="Lucida Sans Typewriter" w:hAnsi="Lucida Sans Typewriter"/>
+          <w:i/>
+          <w:sz w:val="144"/>
+          <w:szCs w:val="144"/>
         </w:rPr>
       </w:pPr>
-      <w:bookmarkStart w:id="0" w:name="_GoBack"/>
-      <w:bookmarkEnd w:id="0"/>
       <w:r>
         <w:rPr>
+          <w:i/>
           <w:noProof/>
+          <w:color w:val="4472C4" w:themeColor="accent1"/>
+          <w:sz w:val="144"/>
+          <w:szCs w:val="144"/>
         </w:rPr>
         <mc:AlternateContent>
           <mc:Choice Requires="wps">
@@ -95,7 +100,32 @@
                                   </w14:contourClr>
                                 </w14:props3d>
                               </w:rPr>
-                              <w:t>MathWikiLink</w:t>
+                              <w:t>MathWi</w:t>
+                            </w:r>
+                            <w:bookmarkStart w:id="0" w:name="_GoBack"/>
+                            <w:bookmarkEnd w:id="0"/>
+                            <w:r>
+                              <w:rPr>
+                                <w:rFonts w:ascii="Lucida Sans Typewriter" w:hAnsi="Lucida Sans Typewriter"/>
+                                <w:b/>
+                                <w:color w:val="A5A5A5" w:themeColor="accent3"/>
+                                <w:sz w:val="72"/>
+                                <w:szCs w:val="72"/>
+                                <w14:textOutline w14:w="0" w14:cap="flat" w14:cmpd="sng" w14:algn="ctr">
+                                  <w14:noFill/>
+                                  <w14:prstDash w14:val="solid"/>
+                                  <w14:round/>
+                                </w14:textOutline>
+                                <w14:props3d w14:extrusionH="57150" w14:contourW="0" w14:prstMaterial="matte">
+                                  <w14:bevelT w14:w="63500" w14:h="12700" w14:prst="angle"/>
+                                  <w14:contourClr>
+                                    <w14:schemeClr w14:val="bg1">
+                                      <w14:lumMod w14:val="65000"/>
+                                    </w14:schemeClr>
+                                  </w14:contourClr>
+                                </w14:props3d>
+                              </w:rPr>
+                              <w:t>kiLink</w:t>
                             </w:r>
                             <w:proofErr w:type="spellEnd"/>
                           </w:p>
@@ -132,7 +162,6 @@
                 <v:path gradientshapeok="t" o:connecttype="rect"/>
               </v:shapetype>
               <v:shape id="Textfeld 1" o:spid="_x0000_s1026" type="#_x0000_t202" style="position:absolute;margin-left:0;margin-top:0;width:2in;height:2in;z-index:251659264;visibility:visible;mso-wrap-style:none;mso-wrap-distance-left:9pt;mso-wrap-distance-top:0;mso-wrap-distance-right:9pt;mso-wrap-distance-bottom:0;mso-position-horizontal:absolute;mso-position-horizontal-relative:text;mso-position-vertical:absolute;mso-position-vertical-relative:text;v-text-anchor:top" o:gfxdata="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" filled="f" stroked="f">
-                <v:fill o:detectmouseclick="t"/>
                 <v:textbox style="mso-fit-shape-to-text:t">
                   <w:txbxContent>
                     <w:p>
@@ -181,7 +210,32 @@
                             </w14:contourClr>
                           </w14:props3d>
                         </w:rPr>
-                        <w:t>MathWikiLink</w:t>
+                        <w:t>MathWi</w:t>
+                      </w:r>
+                      <w:bookmarkStart w:id="1" w:name="_GoBack"/>
+                      <w:bookmarkEnd w:id="1"/>
+                      <w:r>
+                        <w:rPr>
+                          <w:rFonts w:ascii="Lucida Sans Typewriter" w:hAnsi="Lucida Sans Typewriter"/>
+                          <w:b/>
+                          <w:color w:val="A5A5A5" w:themeColor="accent3"/>
+                          <w:sz w:val="72"/>
+                          <w:szCs w:val="72"/>
+                          <w14:textOutline w14:w="0" w14:cap="flat" w14:cmpd="sng" w14:algn="ctr">
+                            <w14:noFill/>
+                            <w14:prstDash w14:val="solid"/>
+                            <w14:round/>
+                          </w14:textOutline>
+                          <w14:props3d w14:extrusionH="57150" w14:contourW="0" w14:prstMaterial="matte">
+                            <w14:bevelT w14:w="63500" w14:h="12700" w14:prst="angle"/>
+                            <w14:contourClr>
+                              <w14:schemeClr w14:val="bg1">
+                                <w14:lumMod w14:val="65000"/>
+                              </w14:schemeClr>
+                            </w14:contourClr>
+                          </w14:props3d>
+                        </w:rPr>
+                        <w:t>kiLink</w:t>
                       </w:r>
                       <w:proofErr w:type="spellEnd"/>
                     </w:p>
@@ -193,6 +247,17 @@
           </mc:Fallback>
         </mc:AlternateContent>
       </w:r>
+      <m:oMath>
+        <m:r>
+          <w:rPr>
+            <w:rFonts w:ascii="Cambria Math" w:hAnsi="Cambria Math"/>
+            <w:color w:val="4472C4" w:themeColor="accent1"/>
+            <w:sz w:val="144"/>
+            <w:szCs w:val="144"/>
+          </w:rPr>
+          <m:t>π</m:t>
+        </m:r>
+      </m:oMath>
     </w:p>
     <w:sectPr>
       <w:pgSz w:w="11906" w:h="16838"/>
@@ -327,6 +392,7 @@
     <w:lsdException w:name="HTML Sample" w:semiHidden="1" w:unhideWhenUsed="1"/>
     <w:lsdException w:name="HTML Typewriter" w:semiHidden="1" w:unhideWhenUsed="1"/>
     <w:lsdException w:name="HTML Variable" w:semiHidden="1" w:unhideWhenUsed="1"/>
+    <w:lsdException w:name="Normal Table" w:semiHidden="1" w:unhideWhenUsed="1"/>
     <w:lsdException w:name="annotation subject" w:semiHidden="1" w:unhideWhenUsed="1"/>
     <w:lsdException w:name="No List" w:semiHidden="1" w:unhideWhenUsed="1"/>
     <w:lsdException w:name="Outline List 1" w:semiHidden="1" w:unhideWhenUsed="1"/>
@@ -373,8 +439,10 @@
     <w:lsdException w:name="Table Subtle 2" w:semiHidden="1" w:unhideWhenUsed="1"/>
     <w:lsdException w:name="Table Web 1" w:semiHidden="1" w:unhideWhenUsed="1"/>
     <w:lsdException w:name="Table Web 2" w:semiHidden="1" w:unhideWhenUsed="1"/>
+    <w:lsdException w:name="Table Web 3" w:semiHidden="1" w:unhideWhenUsed="1"/>
     <w:lsdException w:name="Balloon Text" w:semiHidden="1" w:unhideWhenUsed="1"/>
     <w:lsdException w:name="Table Grid" w:uiPriority="39"/>
+    <w:lsdException w:name="Table Theme" w:semiHidden="1" w:unhideWhenUsed="1"/>
     <w:lsdException w:name="Placeholder Text" w:semiHidden="1"/>
     <w:lsdException w:name="No Spacing" w:uiPriority="1" w:qFormat="1"/>
     <w:lsdException w:name="Light Shading" w:uiPriority="60"/>

</xml_diff>